<commit_message>
working on word file describing the model
</commit_message>
<xml_diff>
--- a/DEM model for NPH simulation.docx
+++ b/DEM model for NPH simulation.docx
@@ -5,7 +5,7 @@
     <w:p>
       <w:pPr>
         <w:pStyle w:val="Normal"/>
-        <w:shd w:fill="FFFFFF" w:val="clear"/>
+        <w:shd w:val="clear" w:fill="FFFFFF"/>
         <w:spacing w:before="0" w:after="0"/>
         <w:rPr>
           <w:b/>
@@ -22,18 +22,18 @@
     <w:p>
       <w:pPr>
         <w:pStyle w:val="Normal"/>
-        <w:shd w:fill="FFFFFF" w:val="clear"/>
-        <w:spacing w:before="0" w:after="0"/>
-        <w:rPr/>
-      </w:pPr>
-      <w:r>
-        <w:rPr/>
-      </w:r>
-    </w:p>
-    <w:p>
-      <w:pPr>
-        <w:pStyle w:val="Normal"/>
-        <w:shd w:fill="FFFFFF" w:val="clear"/>
+        <w:shd w:val="clear" w:fill="FFFFFF"/>
+        <w:spacing w:before="0" w:after="0"/>
+        <w:rPr/>
+      </w:pPr>
+      <w:r>
+        <w:rPr/>
+      </w:r>
+    </w:p>
+    <w:p>
+      <w:pPr>
+        <w:pStyle w:val="Normal"/>
+        <w:shd w:val="clear" w:fill="FFFFFF"/>
         <w:spacing w:before="0" w:after="0"/>
         <w:rPr>
           <w:b/>
@@ -50,7 +50,7 @@
     <w:p>
       <w:pPr>
         <w:pStyle w:val="Normal"/>
-        <w:shd w:fill="FFFFFF" w:val="clear"/>
+        <w:shd w:val="clear" w:fill="FFFFFF"/>
         <w:spacing w:before="0" w:after="0"/>
         <w:rPr/>
       </w:pPr>
@@ -62,7 +62,7 @@
     <w:p>
       <w:pPr>
         <w:pStyle w:val="Normal"/>
-        <w:shd w:fill="FFFFFF" w:val="clear"/>
+        <w:shd w:val="clear" w:fill="FFFFFF"/>
         <w:spacing w:before="0" w:after="0"/>
         <w:rPr/>
       </w:pPr>
@@ -74,7 +74,7 @@
     <w:p>
       <w:pPr>
         <w:pStyle w:val="Normal"/>
-        <w:shd w:fill="FFFFFF" w:val="clear"/>
+        <w:shd w:val="clear" w:fill="FFFFFF"/>
         <w:spacing w:before="0" w:after="0"/>
         <w:rPr/>
       </w:pPr>
@@ -86,18 +86,18 @@
     <w:p>
       <w:pPr>
         <w:pStyle w:val="Normal"/>
-        <w:shd w:fill="FFFFFF" w:val="clear"/>
-        <w:spacing w:before="0" w:after="0"/>
-        <w:rPr/>
-      </w:pPr>
-      <w:r>
-        <w:rPr/>
-      </w:r>
-    </w:p>
-    <w:p>
-      <w:pPr>
-        <w:pStyle w:val="Normal"/>
-        <w:shd w:fill="FFFFFF" w:val="clear"/>
+        <w:shd w:val="clear" w:fill="FFFFFF"/>
+        <w:spacing w:before="0" w:after="0"/>
+        <w:rPr/>
+      </w:pPr>
+      <w:r>
+        <w:rPr/>
+      </w:r>
+    </w:p>
+    <w:p>
+      <w:pPr>
+        <w:pStyle w:val="Normal"/>
+        <w:shd w:val="clear" w:fill="FFFFFF"/>
         <w:spacing w:before="0" w:after="0"/>
         <w:rPr/>
       </w:pPr>
@@ -109,18 +109,18 @@
     <w:p>
       <w:pPr>
         <w:pStyle w:val="Normal"/>
-        <w:shd w:fill="FFFFFF" w:val="clear"/>
-        <w:spacing w:before="0" w:after="0"/>
-        <w:rPr/>
-      </w:pPr>
-      <w:r>
-        <w:rPr/>
-      </w:r>
-    </w:p>
-    <w:p>
-      <w:pPr>
-        <w:pStyle w:val="Normal"/>
-        <w:shd w:fill="FFFFFF" w:val="clear"/>
+        <w:shd w:val="clear" w:fill="FFFFFF"/>
+        <w:spacing w:before="0" w:after="0"/>
+        <w:rPr/>
+      </w:pPr>
+      <w:r>
+        <w:rPr/>
+      </w:r>
+    </w:p>
+    <w:p>
+      <w:pPr>
+        <w:pStyle w:val="Normal"/>
+        <w:shd w:val="clear" w:fill="FFFFFF"/>
         <w:spacing w:before="0" w:after="0"/>
         <w:rPr/>
       </w:pPr>
@@ -132,7 +132,7 @@
     <w:p>
       <w:pPr>
         <w:pStyle w:val="Normal"/>
-        <w:shd w:fill="FFFFFF" w:val="clear"/>
+        <w:shd w:val="clear" w:fill="FFFFFF"/>
         <w:spacing w:before="0" w:after="0"/>
         <w:rPr/>
       </w:pPr>
@@ -148,23 +148,23 @@
     <w:p>
       <w:pPr>
         <w:pStyle w:val="Normal"/>
-        <w:shd w:fill="FFFFFF" w:val="clear"/>
-        <w:spacing w:before="0" w:after="0"/>
-        <w:rPr>
-          <w:b/>
-          <w:b/>
-        </w:rPr>
-      </w:pPr>
-      <w:r>
-        <w:rPr>
-          <w:b/>
-        </w:rPr>
-      </w:r>
-    </w:p>
-    <w:p>
-      <w:pPr>
-        <w:pStyle w:val="Normal"/>
-        <w:shd w:fill="FFFFFF" w:val="clear"/>
+        <w:shd w:val="clear" w:fill="FFFFFF"/>
+        <w:spacing w:before="0" w:after="0"/>
+        <w:rPr>
+          <w:b/>
+          <w:b/>
+        </w:rPr>
+      </w:pPr>
+      <w:r>
+        <w:rPr>
+          <w:b/>
+        </w:rPr>
+      </w:r>
+    </w:p>
+    <w:p>
+      <w:pPr>
+        <w:pStyle w:val="Normal"/>
+        <w:shd w:val="clear" w:fill="FFFFFF"/>
         <w:spacing w:before="0" w:after="0"/>
         <w:rPr>
           <w:b/>
@@ -181,7 +181,7 @@
     <w:p>
       <w:pPr>
         <w:pStyle w:val="Normal"/>
-        <w:shd w:fill="FFFFFF" w:val="clear"/>
+        <w:shd w:val="clear" w:fill="FFFFFF"/>
         <w:spacing w:before="0" w:after="0"/>
         <w:rPr/>
       </w:pPr>
@@ -203,7 +203,7 @@
     <w:p>
       <w:pPr>
         <w:pStyle w:val="Normal"/>
-        <w:shd w:fill="FFFFFF" w:val="clear"/>
+        <w:shd w:val="clear" w:fill="FFFFFF"/>
         <w:spacing w:before="0" w:after="0"/>
         <w:rPr/>
       </w:pPr>
@@ -215,7 +215,7 @@
     <w:p>
       <w:pPr>
         <w:pStyle w:val="Normal"/>
-        <w:shd w:fill="FFFFFF" w:val="clear"/>
+        <w:shd w:val="clear" w:fill="FFFFFF"/>
         <w:spacing w:before="0" w:after="0"/>
         <w:rPr/>
       </w:pPr>
@@ -231,7 +231,7 @@
                 <wp:positionV relativeFrom="paragraph">
                   <wp:posOffset>140970</wp:posOffset>
                 </wp:positionV>
-                <wp:extent cx="3496945" cy="3763010"/>
+                <wp:extent cx="3497580" cy="3763645"/>
                 <wp:effectExtent l="0" t="0" r="0" b="0"/>
                 <wp:wrapTopAndBottom/>
                 <wp:docPr id="1" name="Frame1"/>
@@ -242,7 +242,7 @@
                       <wps:spPr>
                         <a:xfrm>
                           <a:off x="0" y="0"/>
-                          <a:ext cx="3496320" cy="3762360"/>
+                          <a:ext cx="3497040" cy="3763080"/>
                         </a:xfrm>
                         <a:prstGeom prst="rect">
                           <a:avLst/>
@@ -263,7 +263,7 @@
                           <w:p>
                             <w:pPr>
                               <w:pStyle w:val="Illustration"/>
-                              <w:shd w:fill="FFFFFF" w:val="clear"/>
+                              <w:shd w:val="clear" w:fill="FFFFFF"/>
                               <w:spacing w:before="120" w:after="120"/>
                               <w:rPr/>
                             </w:pPr>
@@ -346,7 +346,7 @@
           </mc:Choice>
           <mc:Fallback>
             <w:pict>
-              <v:rect id="shape_0" ID="Frame1" stroked="f" style="position:absolute;margin-left:109.5pt;margin-top:11.1pt;width:275.25pt;height:296.2pt">
+              <v:rect id="shape_0" ID="Frame1" stroked="f" style="position:absolute;margin-left:109.5pt;margin-top:11.1pt;width:275.3pt;height:296.25pt">
                 <w10:wrap type="square"/>
                 <v:fill o:detectmouseclick="t" on="false"/>
                 <v:stroke color="#3465a4" joinstyle="round" endcap="flat"/>
@@ -355,7 +355,7 @@
                     <w:p>
                       <w:pPr>
                         <w:pStyle w:val="Illustration"/>
-                        <w:shd w:fill="FFFFFF" w:val="clear"/>
+                        <w:shd w:val="clear" w:fill="FFFFFF"/>
                         <w:spacing w:before="120" w:after="120"/>
                         <w:rPr/>
                       </w:pPr>
@@ -440,18 +440,18 @@
     <w:p>
       <w:pPr>
         <w:pStyle w:val="Normal"/>
-        <w:shd w:fill="FFFFFF" w:val="clear"/>
-        <w:spacing w:before="0" w:after="0"/>
-        <w:rPr/>
-      </w:pPr>
-      <w:r>
-        <w:rPr/>
-      </w:r>
-    </w:p>
-    <w:p>
-      <w:pPr>
-        <w:pStyle w:val="Normal"/>
-        <w:shd w:fill="FFFFFF" w:val="clear"/>
+        <w:shd w:val="clear" w:fill="FFFFFF"/>
+        <w:spacing w:before="0" w:after="0"/>
+        <w:rPr/>
+      </w:pPr>
+      <w:r>
+        <w:rPr/>
+      </w:r>
+    </w:p>
+    <w:p>
+      <w:pPr>
+        <w:pStyle w:val="Normal"/>
+        <w:shd w:val="clear" w:fill="FFFFFF"/>
         <w:spacing w:before="0" w:after="0"/>
         <w:rPr>
           <w:b/>
@@ -470,7 +470,7 @@
     <w:p>
       <w:pPr>
         <w:pStyle w:val="Normal"/>
-        <w:shd w:fill="FFFFFF" w:val="clear"/>
+        <w:shd w:val="clear" w:fill="FFFFFF"/>
         <w:spacing w:before="0" w:after="0"/>
         <w:rPr/>
       </w:pPr>
@@ -537,7 +537,7 @@
     <w:p>
       <w:pPr>
         <w:pStyle w:val="Normal"/>
-        <w:shd w:fill="FFFFFF" w:val="clear"/>
+        <w:shd w:val="clear" w:fill="FFFFFF"/>
         <w:spacing w:before="0" w:after="0"/>
         <w:rPr>
           <w:b w:val="false"/>
@@ -556,7 +556,7 @@
     <w:p>
       <w:pPr>
         <w:pStyle w:val="Normal"/>
-        <w:shd w:fill="FFFFFF" w:val="clear"/>
+        <w:shd w:val="clear" w:fill="FFFFFF"/>
         <w:spacing w:before="0" w:after="0"/>
         <w:rPr>
           <w:b w:val="false"/>
@@ -575,25 +575,25 @@
     <w:p>
       <w:pPr>
         <w:pStyle w:val="Normal"/>
-        <w:shd w:fill="FFFFFF" w:val="clear"/>
-        <w:spacing w:before="0" w:after="0"/>
-        <w:rPr>
-          <w:b w:val="false"/>
-          <w:b w:val="false"/>
-          <w:bCs w:val="false"/>
-        </w:rPr>
-      </w:pPr>
-      <w:r>
-        <w:rPr>
-          <w:b w:val="false"/>
-          <w:bCs w:val="false"/>
-        </w:rPr>
-      </w:r>
-    </w:p>
-    <w:p>
-      <w:pPr>
-        <w:pStyle w:val="Normal"/>
-        <w:shd w:fill="FFFFFF" w:val="clear"/>
+        <w:shd w:val="clear" w:fill="FFFFFF"/>
+        <w:spacing w:before="0" w:after="0"/>
+        <w:rPr>
+          <w:b w:val="false"/>
+          <w:b w:val="false"/>
+          <w:bCs w:val="false"/>
+        </w:rPr>
+      </w:pPr>
+      <w:r>
+        <w:rPr>
+          <w:b w:val="false"/>
+          <w:bCs w:val="false"/>
+        </w:rPr>
+      </w:r>
+    </w:p>
+    <w:p>
+      <w:pPr>
+        <w:pStyle w:val="Normal"/>
+        <w:shd w:val="clear" w:fill="FFFFFF"/>
         <w:spacing w:before="0" w:after="0"/>
         <w:rPr>
           <w:b w:val="false"/>
@@ -612,25 +612,25 @@
     <w:p>
       <w:pPr>
         <w:pStyle w:val="Normal"/>
-        <w:shd w:fill="FFFFFF" w:val="clear"/>
-        <w:spacing w:before="0" w:after="0"/>
-        <w:rPr>
-          <w:b w:val="false"/>
-          <w:b w:val="false"/>
-          <w:bCs w:val="false"/>
-        </w:rPr>
-      </w:pPr>
-      <w:r>
-        <w:rPr>
-          <w:b w:val="false"/>
-          <w:bCs w:val="false"/>
-        </w:rPr>
-      </w:r>
-    </w:p>
-    <w:p>
-      <w:pPr>
-        <w:pStyle w:val="Normal"/>
-        <w:shd w:fill="FFFFFF" w:val="clear"/>
+        <w:shd w:val="clear" w:fill="FFFFFF"/>
+        <w:spacing w:before="0" w:after="0"/>
+        <w:rPr>
+          <w:b w:val="false"/>
+          <w:b w:val="false"/>
+          <w:bCs w:val="false"/>
+        </w:rPr>
+      </w:pPr>
+      <w:r>
+        <w:rPr>
+          <w:b w:val="false"/>
+          <w:bCs w:val="false"/>
+        </w:rPr>
+      </w:r>
+    </w:p>
+    <w:p>
+      <w:pPr>
+        <w:pStyle w:val="Normal"/>
+        <w:shd w:val="clear" w:fill="FFFFFF"/>
         <w:spacing w:before="0" w:after="0"/>
         <w:rPr>
           <w:b w:val="false"/>
@@ -649,252 +649,791 @@
     <w:p>
       <w:pPr>
         <w:pStyle w:val="Normal"/>
-        <w:shd w:fill="FFFFFF" w:val="clear"/>
-        <w:spacing w:before="0" w:after="0"/>
-        <w:rPr>
-          <w:b w:val="false"/>
-          <w:b w:val="false"/>
-          <w:bCs w:val="false"/>
-        </w:rPr>
-      </w:pPr>
-      <w:r>
-        <w:rPr>
-          <w:b w:val="false"/>
-          <w:bCs w:val="false"/>
-        </w:rPr>
-      </w:r>
-    </w:p>
-    <w:p>
-      <w:pPr>
-        <w:pStyle w:val="Normal"/>
-        <w:shd w:fill="FFFFFF" w:val="clear"/>
-        <w:spacing w:before="0" w:after="0"/>
-        <w:rPr>
-          <w:b/>
-          <w:b/>
-        </w:rPr>
-      </w:pPr>
-      <w:r>
-        <w:rPr>
-          <w:b/>
-        </w:rPr>
-        <w:t>Engines</w:t>
-      </w:r>
-    </w:p>
-    <w:p>
-      <w:pPr>
-        <w:pStyle w:val="Normal"/>
-        <w:shd w:fill="FFFFFF" w:val="clear"/>
-        <w:spacing w:before="0" w:after="0"/>
-        <w:rPr/>
-      </w:pPr>
-      <w:r>
-        <w:rPr/>
-      </w:r>
-    </w:p>
-    <w:p>
-      <w:pPr>
-        <w:pStyle w:val="Normal"/>
-        <w:shd w:fill="FFFFFF" w:val="clear"/>
-        <w:spacing w:before="0" w:after="0"/>
-        <w:rPr/>
-      </w:pPr>
-      <w:r>
-        <w:rPr/>
-        <w:t xml:space="preserve">As concerns the engine and collider model I have used the one that were in the demo I have started from. I probably need more reading and studying about it. </w:t>
-      </w:r>
-    </w:p>
-    <w:p>
-      <w:pPr>
-        <w:pStyle w:val="Normal"/>
-        <w:shd w:fill="FFFFFF" w:val="clear"/>
-        <w:spacing w:before="0" w:after="0"/>
-        <w:rPr/>
-      </w:pPr>
-      <w:r>
-        <w:rPr/>
+        <w:shd w:val="clear" w:fill="FFFFFF"/>
+        <w:spacing w:before="0" w:after="0"/>
+        <w:rPr>
+          <w:b w:val="false"/>
+          <w:b w:val="false"/>
+          <w:bCs w:val="false"/>
+        </w:rPr>
+      </w:pPr>
+      <w:r>
+        <w:rPr>
+          <w:b w:val="false"/>
+          <w:bCs w:val="false"/>
+        </w:rPr>
+      </w:r>
+    </w:p>
+    <w:p>
+      <w:pPr>
+        <w:pStyle w:val="Normal"/>
+        <w:shd w:val="clear" w:fill="FFFFFF"/>
+        <w:spacing w:before="0" w:after="0"/>
+        <w:rPr>
+          <w:b/>
+          <w:b/>
+          <w:bCs/>
+        </w:rPr>
+      </w:pPr>
+      <w:r>
+        <w:rPr>
+          <w:b/>
+          <w:bCs/>
+        </w:rPr>
+        <w:t>Simulation loop</w:t>
+      </w:r>
+    </w:p>
+    <w:p>
+      <w:pPr>
+        <w:pStyle w:val="Normal"/>
+        <w:shd w:val="clear" w:fill="FFFFFF"/>
+        <w:spacing w:before="0" w:after="0"/>
+        <w:rPr>
+          <w:b/>
+          <w:b/>
+          <w:bCs/>
+        </w:rPr>
+      </w:pPr>
+      <w:r>
+        <w:rPr>
+          <w:b/>
+          <w:bCs/>
+        </w:rPr>
+      </w:r>
+    </w:p>
+    <w:p>
+      <w:pPr>
+        <w:pStyle w:val="Normal"/>
+        <w:shd w:val="clear" w:fill="FFFFFF"/>
+        <w:spacing w:before="0" w:after="0"/>
+        <w:rPr>
+          <w:b w:val="false"/>
+          <w:b w:val="false"/>
+          <w:bCs w:val="false"/>
+        </w:rPr>
+      </w:pPr>
+      <w:r>
+        <w:rPr>
+          <w:b w:val="false"/>
+          <w:bCs w:val="false"/>
+        </w:rPr>
+        <w:t>From Yade’s manual:</w:t>
+      </w:r>
+    </w:p>
+    <w:p>
+      <w:pPr>
+        <w:pStyle w:val="Normal"/>
+        <w:shd w:val="clear" w:fill="FFFFFF"/>
+        <w:spacing w:before="0" w:after="0"/>
+        <w:rPr>
+          <w:b w:val="false"/>
+          <w:b w:val="false"/>
+          <w:bCs w:val="false"/>
+        </w:rPr>
+      </w:pPr>
+      <w:r>
+        <w:rPr>
+          <w:b w:val="false"/>
+          <w:bCs w:val="false"/>
+        </w:rPr>
+      </w:r>
+    </w:p>
+    <w:p>
+      <w:pPr>
+        <w:pStyle w:val="Normal"/>
+        <w:shd w:val="clear" w:fill="FFFFFF"/>
+        <w:spacing w:before="0" w:after="0"/>
+        <w:rPr>
+          <w:b w:val="false"/>
+          <w:b w:val="false"/>
+          <w:bCs w:val="false"/>
+          <w:i/>
+          <w:i/>
+          <w:iCs/>
+        </w:rPr>
+      </w:pPr>
+      <w:r>
+        <w:rPr>
+          <w:b w:val="false"/>
+          <w:bCs w:val="false"/>
+          <w:i/>
+          <w:iCs/>
+        </w:rPr>
+        <w:t>In a typical DEM simulation, the following sequence is run repeatedly:</w:t>
+      </w:r>
+    </w:p>
+    <w:p>
+      <w:pPr>
+        <w:pStyle w:val="Normal"/>
+        <w:shd w:val="clear" w:fill="FFFFFF"/>
+        <w:spacing w:before="0" w:after="0"/>
+        <w:rPr>
+          <w:b w:val="false"/>
+          <w:b w:val="false"/>
+          <w:bCs w:val="false"/>
+          <w:i/>
+          <w:i/>
+          <w:iCs/>
+        </w:rPr>
+      </w:pPr>
+      <w:r>
+        <w:rPr>
+          <w:b w:val="false"/>
+          <w:bCs w:val="false"/>
+          <w:i/>
+          <w:iCs/>
+        </w:rPr>
+        <w:t xml:space="preserve">• </w:t>
+      </w:r>
+      <w:r>
+        <w:rPr>
+          <w:b w:val="false"/>
+          <w:bCs w:val="false"/>
+          <w:i/>
+          <w:iCs/>
+        </w:rPr>
+        <w:t>reset forces on bodies from previous step</w:t>
+      </w:r>
+    </w:p>
+    <w:p>
+      <w:pPr>
+        <w:pStyle w:val="Normal"/>
+        <w:shd w:val="clear" w:fill="FFFFFF"/>
+        <w:spacing w:before="0" w:after="0"/>
+        <w:rPr>
+          <w:b w:val="false"/>
+          <w:b w:val="false"/>
+          <w:bCs w:val="false"/>
+          <w:i/>
+          <w:i/>
+          <w:iCs/>
+        </w:rPr>
+      </w:pPr>
+      <w:r>
+        <w:rPr>
+          <w:b w:val="false"/>
+          <w:bCs w:val="false"/>
+          <w:i/>
+          <w:iCs/>
+        </w:rPr>
+        <w:t xml:space="preserve">• </w:t>
+      </w:r>
+      <w:r>
+        <w:rPr>
+          <w:b w:val="false"/>
+          <w:bCs w:val="false"/>
+          <w:i/>
+          <w:iCs/>
+        </w:rPr>
+        <w:t>approximate collision detection (pass 1)</w:t>
+      </w:r>
+    </w:p>
+    <w:p>
+      <w:pPr>
+        <w:pStyle w:val="Normal"/>
+        <w:shd w:val="clear" w:fill="FFFFFF"/>
+        <w:spacing w:before="0" w:after="0"/>
+        <w:rPr>
+          <w:b w:val="false"/>
+          <w:b w:val="false"/>
+          <w:bCs w:val="false"/>
+          <w:i/>
+          <w:i/>
+          <w:iCs/>
+        </w:rPr>
+      </w:pPr>
+      <w:r>
+        <w:rPr>
+          <w:b w:val="false"/>
+          <w:bCs w:val="false"/>
+          <w:i/>
+          <w:iCs/>
+        </w:rPr>
+        <w:t xml:space="preserve">• </w:t>
+      </w:r>
+      <w:r>
+        <w:rPr>
+          <w:b w:val="false"/>
+          <w:bCs w:val="false"/>
+          <w:i/>
+          <w:iCs/>
+        </w:rPr>
+        <w:t>detect exact collisions of bodies, update interactions as necessary</w:t>
+      </w:r>
+    </w:p>
+    <w:p>
+      <w:pPr>
+        <w:pStyle w:val="Normal"/>
+        <w:shd w:val="clear" w:fill="FFFFFF"/>
+        <w:spacing w:before="0" w:after="0"/>
+        <w:rPr>
+          <w:b w:val="false"/>
+          <w:b w:val="false"/>
+          <w:bCs w:val="false"/>
+          <w:i/>
+          <w:i/>
+          <w:iCs/>
+        </w:rPr>
+      </w:pPr>
+      <w:r>
+        <w:rPr>
+          <w:b w:val="false"/>
+          <w:bCs w:val="false"/>
+          <w:i/>
+          <w:iCs/>
+        </w:rPr>
+        <w:t xml:space="preserve">• </w:t>
+      </w:r>
+      <w:r>
+        <w:rPr>
+          <w:b w:val="false"/>
+          <w:bCs w:val="false"/>
+          <w:i/>
+          <w:iCs/>
+        </w:rPr>
+        <w:t>solve interactions, applying forces on bodies</w:t>
+      </w:r>
+    </w:p>
+    <w:p>
+      <w:pPr>
+        <w:pStyle w:val="Normal"/>
+        <w:shd w:val="clear" w:fill="FFFFFF"/>
+        <w:spacing w:before="0" w:after="0"/>
+        <w:rPr>
+          <w:b w:val="false"/>
+          <w:b w:val="false"/>
+          <w:bCs w:val="false"/>
+          <w:i/>
+          <w:i/>
+          <w:iCs/>
+        </w:rPr>
+      </w:pPr>
+      <w:r>
+        <w:rPr>
+          <w:b w:val="false"/>
+          <w:bCs w:val="false"/>
+          <w:i/>
+          <w:iCs/>
+        </w:rPr>
+        <w:t xml:space="preserve">• </w:t>
+      </w:r>
+      <w:r>
+        <w:rPr>
+          <w:b w:val="false"/>
+          <w:bCs w:val="false"/>
+          <w:i/>
+          <w:iCs/>
+        </w:rPr>
+        <w:t>apply other external conditions (gravity, for instance).</w:t>
+      </w:r>
+    </w:p>
+    <w:p>
+      <w:pPr>
+        <w:pStyle w:val="Normal"/>
+        <w:shd w:val="clear" w:fill="FFFFFF"/>
+        <w:spacing w:before="0" w:after="0"/>
+        <w:rPr>
+          <w:b w:val="false"/>
+          <w:b w:val="false"/>
+          <w:bCs w:val="false"/>
+          <w:i/>
+          <w:i/>
+          <w:iCs/>
+        </w:rPr>
+      </w:pPr>
+      <w:r>
+        <w:rPr>
+          <w:b w:val="false"/>
+          <w:bCs w:val="false"/>
+          <w:i/>
+          <w:iCs/>
+        </w:rPr>
+        <w:t xml:space="preserve">• </w:t>
+      </w:r>
+      <w:r>
+        <w:rPr>
+          <w:b w:val="false"/>
+          <w:bCs w:val="false"/>
+          <w:i/>
+          <w:iCs/>
+        </w:rPr>
+        <w:t>change position of bodies based on forces, by integrating motion equations.</w:t>
+      </w:r>
+    </w:p>
+    <w:p>
+      <w:pPr>
+        <w:pStyle w:val="Normal"/>
+        <w:shd w:val="clear" w:fill="FFFFFF"/>
+        <w:spacing w:before="0" w:after="0"/>
+        <w:rPr>
+          <w:b w:val="false"/>
+          <w:b w:val="false"/>
+          <w:bCs w:val="false"/>
+          <w:i/>
+          <w:i/>
+          <w:iCs/>
+        </w:rPr>
+      </w:pPr>
+      <w:r>
+        <w:rPr>
+          <w:b w:val="false"/>
+          <w:bCs w:val="false"/>
+          <w:i/>
+          <w:iCs/>
+        </w:rPr>
+        <w:t>Each of these actions is represented by an Engine, functional element of simulation. The sequence of engines is called simulation loop.</w:t>
+      </w:r>
+    </w:p>
+    <w:p>
+      <w:pPr>
+        <w:pStyle w:val="Normal"/>
+        <w:shd w:val="clear" w:fill="FFFFFF"/>
+        <w:spacing w:before="0" w:after="0"/>
+        <w:rPr>
+          <w:b w:val="false"/>
+          <w:b w:val="false"/>
+          <w:bCs w:val="false"/>
+          <w:i/>
+          <w:i/>
+          <w:iCs/>
+        </w:rPr>
+      </w:pPr>
+      <w:r>
+        <w:rPr>
+          <w:b w:val="false"/>
+          <w:bCs w:val="false"/>
+          <w:i/>
+          <w:iCs/>
+        </w:rPr>
+      </w:r>
+    </w:p>
+    <w:p>
+      <w:pPr>
+        <w:pStyle w:val="Normal"/>
+        <w:shd w:val="clear" w:fill="FFFFFF"/>
+        <w:spacing w:before="0" w:after="0"/>
+        <w:rPr/>
+      </w:pPr>
+      <w:r>
+        <w:rPr/>
+        <w:t>We can use this setup. Eventually also a FlowEngine can be incorporated.</w:t>
+      </w:r>
+    </w:p>
+    <w:p>
+      <w:pPr>
+        <w:pStyle w:val="Normal"/>
+        <w:shd w:val="clear" w:fill="FFFFFF"/>
+        <w:spacing w:before="0" w:after="0"/>
+        <w:rPr/>
+      </w:pPr>
+      <w:r>
+        <w:rPr/>
+      </w:r>
+    </w:p>
+    <w:p>
+      <w:pPr>
+        <w:pStyle w:val="Normal"/>
+        <w:shd w:val="clear" w:fill="FFFFFF"/>
+        <w:spacing w:before="0" w:after="0"/>
+        <w:rPr>
+          <w:b w:val="false"/>
+          <w:b w:val="false"/>
+          <w:bCs w:val="false"/>
+        </w:rPr>
+      </w:pPr>
+      <w:r>
+        <w:rPr>
+          <w:b w:val="false"/>
+          <w:bCs w:val="false"/>
+        </w:rPr>
         <w:t>O.engines=[</w:t>
       </w:r>
     </w:p>
     <w:p>
       <w:pPr>
         <w:pStyle w:val="Normal"/>
-        <w:shd w:fill="FFFFFF" w:val="clear"/>
-        <w:spacing w:before="0" w:after="0"/>
-        <w:rPr/>
-      </w:pPr>
-      <w:r>
-        <w:rPr/>
-        <w:t xml:space="preserve">    </w:t>
-      </w:r>
-      <w:r>
-        <w:rPr/>
+        <w:shd w:val="clear" w:fill="FFFFFF"/>
+        <w:spacing w:before="0" w:after="0"/>
+        <w:rPr>
+          <w:b w:val="false"/>
+          <w:b w:val="false"/>
+          <w:bCs w:val="false"/>
+        </w:rPr>
+      </w:pPr>
+      <w:r>
+        <w:rPr>
+          <w:b w:val="false"/>
+          <w:bCs w:val="false"/>
+        </w:rPr>
+        <w:tab/>
         <w:t>ForceResetter(),</w:t>
       </w:r>
     </w:p>
     <w:p>
       <w:pPr>
         <w:pStyle w:val="Normal"/>
-        <w:shd w:fill="FFFFFF" w:val="clear"/>
-        <w:spacing w:before="0" w:after="0"/>
-        <w:rPr/>
-      </w:pPr>
-      <w:r>
-        <w:rPr/>
-        <w:t xml:space="preserve">    </w:t>
-      </w:r>
-      <w:r>
-        <w:rPr/>
+        <w:shd w:val="clear" w:fill="FFFFFF"/>
+        <w:spacing w:before="0" w:after="0"/>
+        <w:rPr>
+          <w:b w:val="false"/>
+          <w:b w:val="false"/>
+          <w:bCs w:val="false"/>
+        </w:rPr>
+      </w:pPr>
+      <w:r>
+        <w:rPr>
+          <w:b w:val="false"/>
+          <w:bCs w:val="false"/>
+        </w:rPr>
+        <w:tab/>
         <w:t>InsertionSortCollider([Bo1_Sphere_Aabb(),Bo1_Facet_Aabb()],label='collider'),</w:t>
       </w:r>
     </w:p>
     <w:p>
       <w:pPr>
         <w:pStyle w:val="Normal"/>
-        <w:shd w:fill="FFFFFF" w:val="clear"/>
-        <w:spacing w:before="0" w:after="0"/>
-        <w:rPr/>
-      </w:pPr>
-      <w:r>
-        <w:rPr/>
-        <w:t xml:space="preserve">    </w:t>
-      </w:r>
-      <w:r>
-        <w:rPr/>
+        <w:shd w:val="clear" w:fill="FFFFFF"/>
+        <w:spacing w:before="0" w:after="0"/>
+        <w:rPr>
+          <w:b w:val="false"/>
+          <w:b w:val="false"/>
+          <w:bCs w:val="false"/>
+        </w:rPr>
+      </w:pPr>
+      <w:r>
+        <w:rPr>
+          <w:b w:val="false"/>
+          <w:bCs w:val="false"/>
+        </w:rPr>
+        <w:tab/>
         <w:t>InteractionLoop(</w:t>
       </w:r>
     </w:p>
     <w:p>
       <w:pPr>
         <w:pStyle w:val="Normal"/>
-        <w:shd w:fill="FFFFFF" w:val="clear"/>
-        <w:spacing w:before="0" w:after="0"/>
-        <w:rPr/>
-      </w:pPr>
-      <w:r>
-        <w:rPr/>
-        <w:t xml:space="preserve">   </w:t>
-      </w:r>
-      <w:r>
-        <w:rPr/>
+        <w:shd w:val="clear" w:fill="FFFFFF"/>
+        <w:spacing w:before="0" w:after="0"/>
+        <w:rPr>
+          <w:b w:val="false"/>
+          <w:b w:val="false"/>
+          <w:bCs w:val="false"/>
+        </w:rPr>
+      </w:pPr>
+      <w:r>
+        <w:rPr>
+          <w:b w:val="false"/>
+          <w:bCs w:val="false"/>
+        </w:rPr>
         <w:tab/>
-        <w:t xml:space="preserve"> [Ig2_Sphere_Sphere_ScGeom(),Ig2_Facet_Sphere_ScGeom()],</w:t>
-      </w:r>
-    </w:p>
-    <w:p>
-      <w:pPr>
-        <w:pStyle w:val="Normal"/>
-        <w:shd w:fill="FFFFFF" w:val="clear"/>
-        <w:spacing w:before="0" w:after="0"/>
-        <w:rPr/>
-      </w:pPr>
-      <w:r>
-        <w:rPr/>
-        <w:t xml:space="preserve">   </w:t>
-      </w:r>
-      <w:r>
-        <w:rPr/>
         <w:tab/>
-        <w:t xml:space="preserve"> [Ip2_FrictMat_FrictMat_FrictPhys()],</w:t>
-      </w:r>
-    </w:p>
-    <w:p>
-      <w:pPr>
-        <w:pStyle w:val="Normal"/>
-        <w:shd w:fill="FFFFFF" w:val="clear"/>
-        <w:spacing w:before="0" w:after="0"/>
-        <w:rPr/>
-      </w:pPr>
-      <w:r>
-        <w:rPr/>
-        <w:t xml:space="preserve">   </w:t>
-      </w:r>
-      <w:r>
-        <w:rPr/>
+        <w:t>[Ig2_Sphere_Sphere_ScGeom(),Ig2_Facet_Sphere_ScGeom()],</w:t>
+      </w:r>
+    </w:p>
+    <w:p>
+      <w:pPr>
+        <w:pStyle w:val="Normal"/>
+        <w:shd w:val="clear" w:fill="FFFFFF"/>
+        <w:spacing w:before="0" w:after="0"/>
+        <w:rPr>
+          <w:b w:val="false"/>
+          <w:b w:val="false"/>
+          <w:bCs w:val="false"/>
+        </w:rPr>
+      </w:pPr>
+      <w:r>
+        <w:rPr>
+          <w:b w:val="false"/>
+          <w:bCs w:val="false"/>
+        </w:rPr>
         <w:tab/>
-        <w:t xml:space="preserve"> [Law2_ScGeom_FrictPhys_CundallStrack()],</w:t>
-      </w:r>
-    </w:p>
-    <w:p>
-      <w:pPr>
-        <w:pStyle w:val="Normal"/>
-        <w:shd w:fill="FFFFFF" w:val="clear"/>
-        <w:spacing w:before="0" w:after="0"/>
-        <w:rPr/>
-      </w:pPr>
-      <w:r>
-        <w:rPr/>
-        <w:t xml:space="preserve">    </w:t>
-      </w:r>
-      <w:r>
-        <w:rPr/>
+        <w:tab/>
+        <w:t>[Ip2_FrictMat_FrictMat_FrictPhys()],</w:t>
+      </w:r>
+    </w:p>
+    <w:p>
+      <w:pPr>
+        <w:pStyle w:val="Normal"/>
+        <w:shd w:val="clear" w:fill="FFFFFF"/>
+        <w:spacing w:before="0" w:after="0"/>
+        <w:rPr>
+          <w:b w:val="false"/>
+          <w:b w:val="false"/>
+          <w:bCs w:val="false"/>
+        </w:rPr>
+      </w:pPr>
+      <w:r>
+        <w:rPr>
+          <w:b w:val="false"/>
+          <w:bCs w:val="false"/>
+        </w:rPr>
+        <w:tab/>
+        <w:tab/>
+        <w:t>[Law2_ScGeom_FrictPhys_CundallStrack()],</w:t>
+      </w:r>
+    </w:p>
+    <w:p>
+      <w:pPr>
+        <w:pStyle w:val="Normal"/>
+        <w:shd w:val="clear" w:fill="FFFFFF"/>
+        <w:spacing w:before="0" w:after="0"/>
+        <w:rPr>
+          <w:b w:val="false"/>
+          <w:b w:val="false"/>
+          <w:bCs w:val="false"/>
+        </w:rPr>
+      </w:pPr>
+      <w:r>
+        <w:rPr>
+          <w:b w:val="false"/>
+          <w:bCs w:val="false"/>
+        </w:rPr>
+        <w:tab/>
         <w:t>),</w:t>
       </w:r>
     </w:p>
     <w:p>
       <w:pPr>
         <w:pStyle w:val="Normal"/>
-        <w:shd w:fill="FFFFFF" w:val="clear"/>
-        <w:spacing w:before="0" w:after="0"/>
-        <w:rPr/>
-      </w:pPr>
-      <w:r>
-        <w:rPr/>
-        <w:t xml:space="preserve">    </w:t>
-      </w:r>
-      <w:r>
-        <w:rPr/>
-        <w:t>NewtonIntegrator(damping=.1),</w:t>
-      </w:r>
-    </w:p>
-    <w:p>
-      <w:pPr>
-        <w:pStyle w:val="Normal"/>
-        <w:shd w:fill="FFFFFF" w:val="clear"/>
-        <w:spacing w:before="0" w:after="0"/>
-        <w:rPr/>
-      </w:pPr>
-      <w:r>
-        <w:rPr/>
-        <w:t xml:space="preserve">    </w:t>
-      </w:r>
-      <w:r>
-        <w:rPr/>
-        <w:t>FlowEngine(label="flow"),#introduced as a dead engine for the moment, see 2nd section</w:t>
-      </w:r>
-    </w:p>
-    <w:p>
-      <w:pPr>
-        <w:pStyle w:val="Normal"/>
-        <w:shd w:fill="FFFFFF" w:val="clear"/>
-        <w:spacing w:before="0" w:after="0"/>
-        <w:rPr/>
-      </w:pPr>
-      <w:r>
-        <w:rPr/>
+        <w:shd w:val="clear" w:fill="FFFFFF"/>
+        <w:spacing w:before="0" w:after="0"/>
+        <w:rPr>
+          <w:b w:val="false"/>
+          <w:b w:val="false"/>
+          <w:bCs w:val="false"/>
+        </w:rPr>
+      </w:pPr>
+      <w:r>
+        <w:rPr>
+          <w:b w:val="false"/>
+          <w:bCs w:val="false"/>
+        </w:rPr>
+        <w:tab/>
+        <w:t>NewtonIntegrator(damping=0.1,gravity=[0,0,0]),</w:t>
+      </w:r>
+    </w:p>
+    <w:p>
+      <w:pPr>
+        <w:pStyle w:val="Normal"/>
+        <w:shd w:val="clear" w:fill="FFFFFF"/>
+        <w:spacing w:before="0" w:after="0"/>
+        <w:rPr>
+          <w:b w:val="false"/>
+          <w:b w:val="false"/>
+          <w:bCs w:val="false"/>
+        </w:rPr>
+      </w:pPr>
+      <w:r>
+        <w:rPr>
+          <w:b w:val="false"/>
+          <w:bCs w:val="false"/>
+        </w:rPr>
+        <w:tab/>
+        <w:t># FlowEngine(label="flow"), commented at the moment</w:t>
+      </w:r>
+    </w:p>
+    <w:p>
+      <w:pPr>
+        <w:pStyle w:val="Normal"/>
+        <w:shd w:val="clear" w:fill="FFFFFF"/>
+        <w:spacing w:before="0" w:after="0"/>
+        <w:rPr>
+          <w:b w:val="false"/>
+          <w:b w:val="false"/>
+          <w:bCs w:val="false"/>
+        </w:rPr>
+      </w:pPr>
+      <w:r>
+        <w:rPr>
+          <w:b w:val="false"/>
+          <w:bCs w:val="false"/>
+        </w:rPr>
         <w:t>]</w:t>
       </w:r>
     </w:p>
     <w:p>
       <w:pPr>
         <w:pStyle w:val="Normal"/>
-        <w:shd w:fill="FFFFFF" w:val="clear"/>
-        <w:spacing w:before="0" w:after="0"/>
-        <w:rPr>
-          <w:b/>
-          <w:b/>
-        </w:rPr>
-      </w:pPr>
-      <w:r>
-        <w:rPr>
-          <w:b/>
-        </w:rPr>
-      </w:r>
-    </w:p>
-    <w:p>
-      <w:pPr>
-        <w:pStyle w:val="Normal"/>
-        <w:shd w:fill="FFFFFF" w:val="clear"/>
+        <w:shd w:val="clear" w:fill="FFFFFF"/>
+        <w:spacing w:before="0" w:after="0"/>
+        <w:rPr>
+          <w:b w:val="false"/>
+          <w:b w:val="false"/>
+          <w:bCs w:val="false"/>
+        </w:rPr>
+      </w:pPr>
+      <w:r>
+        <w:rPr>
+          <w:b w:val="false"/>
+          <w:bCs w:val="false"/>
+        </w:rPr>
+      </w:r>
+    </w:p>
+    <w:p>
+      <w:pPr>
+        <w:pStyle w:val="Normal"/>
+        <w:shd w:val="clear" w:fill="FFFFFF"/>
+        <w:spacing w:before="0" w:after="0"/>
+        <w:rPr>
+          <w:b/>
+          <w:b/>
+          <w:bCs/>
+        </w:rPr>
+      </w:pPr>
+      <w:r>
+        <w:rPr>
+          <w:b/>
+          <w:bCs/>
+        </w:rPr>
+        <w:t xml:space="preserve">ForceResetter(): </w:t>
+      </w:r>
+      <w:r>
+        <w:rPr>
+          <w:b w:val="false"/>
+          <w:bCs w:val="false"/>
+        </w:rPr>
+        <w:t>it</w:t>
+      </w:r>
+      <w:r>
+        <w:rPr>
+          <w:b/>
+          <w:bCs/>
+        </w:rPr>
+        <w:t xml:space="preserve"> </w:t>
+      </w:r>
+      <w:r>
+        <w:rPr>
+          <w:b w:val="false"/>
+          <w:bCs w:val="false"/>
+        </w:rPr>
+        <w:t>resets forces at each timestep</w:t>
+      </w:r>
+    </w:p>
+    <w:p>
+      <w:pPr>
+        <w:pStyle w:val="Normal"/>
+        <w:shd w:val="clear" w:fill="FFFFFF"/>
+        <w:spacing w:before="0" w:after="0"/>
+        <w:rPr>
+          <w:b w:val="false"/>
+          <w:b w:val="false"/>
+          <w:bCs w:val="false"/>
+        </w:rPr>
+      </w:pPr>
+      <w:r>
+        <w:rPr>
+          <w:b/>
+          <w:bCs/>
+        </w:rPr>
+      </w:r>
+    </w:p>
+    <w:p>
+      <w:pPr>
+        <w:pStyle w:val="Normal"/>
+        <w:shd w:val="clear" w:fill="FFFFFF"/>
+        <w:spacing w:before="0" w:after="0"/>
+        <w:rPr>
+          <w:b/>
+          <w:b/>
+          <w:bCs/>
+        </w:rPr>
+      </w:pPr>
+      <w:r>
+        <w:rPr>
+          <w:b/>
+          <w:bCs/>
+        </w:rPr>
+        <w:t xml:space="preserve">InsertionSortCollider(): </w:t>
+      </w:r>
+      <w:r>
+        <w:rPr>
+          <w:b w:val="false"/>
+          <w:bCs w:val="false"/>
+        </w:rPr>
+        <w:t xml:space="preserve">it manages collision between particles and facets. The functors Bo1_Sphere_Aabb() and Bo1_Facet_Aabb() </w:t>
+      </w:r>
+      <w:r>
+        <w:rPr>
+          <w:b w:val="false"/>
+          <w:bCs w:val="false"/>
+        </w:rPr>
+        <w:t xml:space="preserve">are bound functors and define the Axis-aligned bounding boxes (Aabb) for spheres and for facets. </w:t>
+      </w:r>
+      <w:r>
+        <w:rPr>
+          <w:b w:val="false"/>
+          <w:bCs w:val="false"/>
+        </w:rPr>
+        <w:t>At this stage we only have spheres and facets so it should be enough.</w:t>
+      </w:r>
+    </w:p>
+    <w:p>
+      <w:pPr>
+        <w:pStyle w:val="Normal"/>
+        <w:shd w:val="clear" w:fill="FFFFFF"/>
+        <w:spacing w:before="0" w:after="0"/>
+        <w:rPr>
+          <w:b w:val="false"/>
+          <w:b w:val="false"/>
+          <w:bCs w:val="false"/>
+        </w:rPr>
+      </w:pPr>
+      <w:r>
+        <w:rPr>
+          <w:b/>
+          <w:bCs/>
+        </w:rPr>
+      </w:r>
+    </w:p>
+    <w:p>
+      <w:pPr>
+        <w:pStyle w:val="Normal"/>
+        <w:shd w:val="clear" w:fill="FFFFFF"/>
+        <w:spacing w:before="0" w:after="0"/>
+        <w:rPr>
+          <w:b/>
+          <w:b/>
+          <w:bCs/>
+        </w:rPr>
+      </w:pPr>
+      <w:r>
+        <w:rPr>
+          <w:b/>
+          <w:bCs/>
+        </w:rPr>
+        <w:t xml:space="preserve">InteractionLoop(): </w:t>
+      </w:r>
+      <w:r>
+        <w:rPr>
+          <w:b w:val="false"/>
+          <w:bCs w:val="false"/>
+        </w:rPr>
+        <w:t>in this loop the interaction between the spheres.</w:t>
+      </w:r>
+    </w:p>
+    <w:p>
+      <w:pPr>
+        <w:pStyle w:val="Normal"/>
+        <w:shd w:val="clear" w:fill="FFFFFF"/>
+        <w:spacing w:before="0" w:after="0"/>
+        <w:rPr>
+          <w:b/>
+          <w:b/>
+          <w:bCs/>
+        </w:rPr>
+      </w:pPr>
+      <w:r>
+        <w:rPr>
+          <w:b w:val="false"/>
+          <w:bCs w:val="false"/>
+        </w:rPr>
+        <w:t xml:space="preserve">The functor prefixed with Ig2 </w:t>
+      </w:r>
+    </w:p>
+    <w:p>
+      <w:pPr>
+        <w:pStyle w:val="Normal"/>
+        <w:shd w:val="clear" w:fill="FFFFFF"/>
         <w:spacing w:before="0" w:after="0"/>
         <w:rPr>
           <w:b/>
@@ -911,23 +1450,23 @@
     <w:p>
       <w:pPr>
         <w:pStyle w:val="Normal"/>
-        <w:shd w:fill="FFFFFF" w:val="clear"/>
-        <w:spacing w:before="0" w:after="0"/>
-        <w:rPr>
-          <w:b/>
-          <w:b/>
-        </w:rPr>
-      </w:pPr>
-      <w:r>
-        <w:rPr>
-          <w:b/>
-        </w:rPr>
-      </w:r>
-    </w:p>
-    <w:p>
-      <w:pPr>
-        <w:pStyle w:val="Normal"/>
-        <w:shd w:fill="FFFFFF" w:val="clear"/>
+        <w:shd w:val="clear" w:fill="FFFFFF"/>
+        <w:spacing w:before="0" w:after="0"/>
+        <w:rPr>
+          <w:b/>
+          <w:b/>
+        </w:rPr>
+      </w:pPr>
+      <w:r>
+        <w:rPr>
+          <w:b/>
+        </w:rPr>
+      </w:r>
+    </w:p>
+    <w:p>
+      <w:pPr>
+        <w:pStyle w:val="Normal"/>
+        <w:shd w:val="clear" w:fill="FFFFFF"/>
         <w:spacing w:before="0" w:after="0"/>
         <w:rPr>
           <w:b w:val="false"/>
@@ -946,51 +1485,44 @@
     <w:p>
       <w:pPr>
         <w:pStyle w:val="Normal"/>
-        <w:shd w:fill="FFFFFF" w:val="clear"/>
-        <w:spacing w:before="0" w:after="0"/>
-        <w:rPr>
-          <w:b w:val="false"/>
-          <w:b w:val="false"/>
-          <w:bCs w:val="false"/>
-        </w:rPr>
-      </w:pPr>
-      <w:r>
-        <w:rPr>
-          <w:b w:val="false"/>
-          <w:bCs w:val="false"/>
-        </w:rPr>
-        <w:t xml:space="preserve">It seems possible to impose the pressure in one point </w:t>
-      </w:r>
-      <w:r>
-        <w:rPr>
-          <w:b w:val="false"/>
-          <w:bCs w:val="false"/>
-        </w:rPr>
-        <w:t>like this:</w:t>
-      </w:r>
-    </w:p>
-    <w:p>
-      <w:pPr>
-        <w:pStyle w:val="Normal"/>
-        <w:shd w:fill="FFFFFF" w:val="clear"/>
-        <w:spacing w:before="0" w:after="0"/>
-        <w:rPr>
-          <w:b w:val="false"/>
-          <w:b w:val="false"/>
-          <w:bCs w:val="false"/>
-        </w:rPr>
-      </w:pPr>
-      <w:r>
-        <w:rPr>
-          <w:b w:val="false"/>
-          <w:bCs w:val="false"/>
-        </w:rPr>
-      </w:r>
-    </w:p>
-    <w:p>
-      <w:pPr>
-        <w:pStyle w:val="Normal"/>
-        <w:shd w:fill="FFFFFF" w:val="clear"/>
+        <w:shd w:val="clear" w:fill="FFFFFF"/>
+        <w:spacing w:before="0" w:after="0"/>
+        <w:rPr>
+          <w:b w:val="false"/>
+          <w:b w:val="false"/>
+          <w:bCs w:val="false"/>
+        </w:rPr>
+      </w:pPr>
+      <w:r>
+        <w:rPr>
+          <w:b w:val="false"/>
+          <w:bCs w:val="false"/>
+        </w:rPr>
+        <w:t>It seems possible to impose the pressure in one point like this:</w:t>
+      </w:r>
+    </w:p>
+    <w:p>
+      <w:pPr>
+        <w:pStyle w:val="Normal"/>
+        <w:shd w:val="clear" w:fill="FFFFFF"/>
+        <w:spacing w:before="0" w:after="0"/>
+        <w:rPr>
+          <w:b w:val="false"/>
+          <w:b w:val="false"/>
+          <w:bCs w:val="false"/>
+        </w:rPr>
+      </w:pPr>
+      <w:r>
+        <w:rPr>
+          <w:b w:val="false"/>
+          <w:bCs w:val="false"/>
+        </w:rPr>
+      </w:r>
+    </w:p>
+    <w:p>
+      <w:pPr>
+        <w:pStyle w:val="Normal"/>
+        <w:shd w:val="clear" w:fill="FFFFFF"/>
         <w:spacing w:before="0" w:after="0"/>
         <w:rPr>
           <w:b w:val="false"/>
@@ -1009,90 +1541,83 @@
     <w:p>
       <w:pPr>
         <w:pStyle w:val="Normal"/>
-        <w:shd w:fill="FFFFFF" w:val="clear"/>
-        <w:spacing w:before="0" w:after="0"/>
-        <w:rPr>
-          <w:b w:val="false"/>
-          <w:b w:val="false"/>
-          <w:bCs w:val="false"/>
-        </w:rPr>
-      </w:pPr>
-      <w:r>
-        <w:rPr>
-          <w:b w:val="false"/>
-          <w:bCs w:val="false"/>
-        </w:rPr>
-      </w:r>
-    </w:p>
-    <w:p>
-      <w:pPr>
-        <w:pStyle w:val="Normal"/>
-        <w:shd w:fill="FFFFFF" w:val="clear"/>
-        <w:spacing w:before="0" w:after="0"/>
-        <w:rPr>
-          <w:b w:val="false"/>
-          <w:b w:val="false"/>
-          <w:bCs w:val="false"/>
-        </w:rPr>
-      </w:pPr>
-      <w:r>
-        <w:rPr>
-          <w:b w:val="false"/>
-          <w:bCs w:val="false"/>
-        </w:rPr>
-        <w:t xml:space="preserve">Unfortunately, it seems difficult to impose boundary conditions. </w:t>
-      </w:r>
-      <w:r>
-        <w:rPr>
-          <w:b w:val="false"/>
-          <w:bCs w:val="false"/>
-        </w:rPr>
-        <w:t>I have already asked a question to Yade forum and waiting for an answer</w:t>
-      </w:r>
-    </w:p>
-    <w:p>
-      <w:pPr>
-        <w:pStyle w:val="Normal"/>
-        <w:shd w:fill="FFFFFF" w:val="clear"/>
-        <w:spacing w:before="0" w:after="0"/>
-        <w:rPr>
-          <w:b w:val="false"/>
-          <w:b w:val="false"/>
-          <w:bCs w:val="false"/>
-        </w:rPr>
-      </w:pPr>
-      <w:r>
-        <w:rPr>
-          <w:b w:val="false"/>
-          <w:bCs w:val="false"/>
-        </w:rPr>
-      </w:r>
-    </w:p>
-    <w:p>
-      <w:pPr>
-        <w:pStyle w:val="Normal"/>
-        <w:shd w:fill="FFFFFF" w:val="clear"/>
-        <w:spacing w:before="0" w:after="0"/>
-        <w:rPr/>
-      </w:pPr>
-      <w:r>
-        <w:rPr/>
-      </w:r>
-    </w:p>
-    <w:p>
-      <w:pPr>
-        <w:pStyle w:val="Normal"/>
-        <w:shd w:fill="FFFFFF" w:val="clear"/>
-        <w:spacing w:before="0" w:after="0"/>
-        <w:rPr/>
-      </w:pPr>
-      <w:r>
-        <w:rPr/>
-      </w:r>
-    </w:p>
-    <w:p>
-      <w:pPr>
-        <w:pStyle w:val="BibliographyHeading"/>
+        <w:shd w:val="clear" w:fill="FFFFFF"/>
+        <w:spacing w:before="0" w:after="0"/>
+        <w:rPr>
+          <w:b w:val="false"/>
+          <w:b w:val="false"/>
+          <w:bCs w:val="false"/>
+        </w:rPr>
+      </w:pPr>
+      <w:r>
+        <w:rPr>
+          <w:b w:val="false"/>
+          <w:bCs w:val="false"/>
+        </w:rPr>
+      </w:r>
+    </w:p>
+    <w:p>
+      <w:pPr>
+        <w:pStyle w:val="Normal"/>
+        <w:shd w:val="clear" w:fill="FFFFFF"/>
+        <w:spacing w:before="0" w:after="0"/>
+        <w:rPr>
+          <w:b w:val="false"/>
+          <w:b w:val="false"/>
+          <w:bCs w:val="false"/>
+        </w:rPr>
+      </w:pPr>
+      <w:r>
+        <w:rPr>
+          <w:b w:val="false"/>
+          <w:bCs w:val="false"/>
+        </w:rPr>
+        <w:t>Unfortunately, it seems difficult to impose boundary conditions. I have already asked a question to Yade forum and waiting for an answer</w:t>
+      </w:r>
+    </w:p>
+    <w:p>
+      <w:pPr>
+        <w:pStyle w:val="Normal"/>
+        <w:shd w:val="clear" w:fill="FFFFFF"/>
+        <w:spacing w:before="0" w:after="0"/>
+        <w:rPr>
+          <w:b w:val="false"/>
+          <w:b w:val="false"/>
+          <w:bCs w:val="false"/>
+        </w:rPr>
+      </w:pPr>
+      <w:r>
+        <w:rPr>
+          <w:b w:val="false"/>
+          <w:bCs w:val="false"/>
+        </w:rPr>
+      </w:r>
+    </w:p>
+    <w:p>
+      <w:pPr>
+        <w:pStyle w:val="Normal"/>
+        <w:shd w:val="clear" w:fill="FFFFFF"/>
+        <w:spacing w:before="0" w:after="0"/>
+        <w:rPr/>
+      </w:pPr>
+      <w:r>
+        <w:rPr/>
+      </w:r>
+    </w:p>
+    <w:p>
+      <w:pPr>
+        <w:pStyle w:val="Normal"/>
+        <w:shd w:val="clear" w:fill="FFFFFF"/>
+        <w:spacing w:before="0" w:after="0"/>
+        <w:rPr/>
+      </w:pPr>
+      <w:r>
+        <w:rPr/>
+      </w:r>
+    </w:p>
+    <w:p>
+      <w:pPr>
+        <w:pStyle w:val="TableofAuthorities"/>
         <w:rPr/>
       </w:pPr>
       <w:r>
@@ -1103,7 +1628,7 @@
     <w:p>
       <w:pPr>
         <w:pStyle w:val="Bibliography1"/>
-        <w:shd w:fill="FFFFFF" w:val="clear"/>
+        <w:shd w:val="clear" w:fill="FFFFFF"/>
         <w:rPr/>
       </w:pPr>
       <w:r>
@@ -1122,33 +1647,51 @@
     </w:p>
     <w:p>
       <w:pPr>
+        <w:pStyle w:val="Normal"/>
+        <w:rPr/>
+      </w:pPr>
+      <w:r>
+        <w:rPr/>
+        <w:t>"TullyVentikos2010": , Cerebral water transport using multiple-networkporoelastic theory: application to normalpressure hydrocephalus,</w:t>
+      </w:r>
+      <w:r>
+        <w:fldChar w:fldCharType="end"/>
+      </w:r>
+    </w:p>
+    <w:p>
+      <w:pPr>
+        <w:pStyle w:val="Normal"/>
+        <w:rPr/>
+      </w:pPr>
+      <w:r>
+        <w:rPr/>
+      </w:r>
+    </w:p>
+    <w:p>
+      <w:pPr>
         <w:pStyle w:val="Bibliography1"/>
-        <w:shd w:fill="FFFFFF" w:val="clear"/>
-        <w:rPr/>
-      </w:pPr>
-      <w:r>
-        <w:rPr/>
-        <w:t xml:space="preserve">"TullyVentikos2010": , Cerebral water transport using multiple-networkporoelastic theory: application to normalpressure hydrocephalus, </w:t>
-      </w:r>
-      <w:r>
-        <w:fldChar w:fldCharType="end"/>
-      </w:r>
-    </w:p>
-    <w:p>
-      <w:pPr>
-        <w:pStyle w:val="Normal"/>
-        <w:shd w:fill="FFFFFF" w:val="clear"/>
-        <w:spacing w:before="0" w:after="0"/>
-        <w:rPr/>
-      </w:pPr>
-      <w:r>
-        <w:rPr/>
-      </w:r>
-    </w:p>
-    <w:p>
-      <w:pPr>
-        <w:pStyle w:val="Normal"/>
-        <w:shd w:fill="FFFFFF" w:val="clear"/>
+        <w:shd w:val="clear" w:fill="FFFFFF"/>
+        <w:rPr/>
+      </w:pPr>
+      <w:r>
+        <w:rPr/>
+      </w:r>
+    </w:p>
+    <w:p>
+      <w:pPr>
+        <w:pStyle w:val="Normal"/>
+        <w:shd w:val="clear" w:fill="FFFFFF"/>
+        <w:spacing w:before="0" w:after="0"/>
+        <w:rPr/>
+      </w:pPr>
+      <w:r>
+        <w:rPr/>
+      </w:r>
+    </w:p>
+    <w:p>
+      <w:pPr>
+        <w:pStyle w:val="Normal"/>
+        <w:shd w:val="clear" w:fill="FFFFFF"/>
         <w:spacing w:before="0" w:after="0"/>
         <w:rPr/>
       </w:pPr>
@@ -1168,17 +1711,17 @@
     <w:p>
       <w:pPr>
         <w:pStyle w:val="Bibliography1"/>
-        <w:shd w:fill="FFFFFF" w:val="clear"/>
-        <w:rPr/>
-      </w:pPr>
-      <w:r>
-        <w:rPr/>
-      </w:r>
-    </w:p>
-    <w:p>
-      <w:pPr>
-        <w:pStyle w:val="Normal"/>
-        <w:shd w:fill="FFFFFF" w:val="clear"/>
+        <w:shd w:val="clear" w:fill="FFFFFF"/>
+        <w:rPr/>
+      </w:pPr>
+      <w:r>
+        <w:rPr/>
+      </w:r>
+    </w:p>
+    <w:p>
+      <w:pPr>
+        <w:pStyle w:val="Normal"/>
+        <w:shd w:val="clear" w:fill="FFFFFF"/>
         <w:spacing w:before="0" w:after="0"/>
         <w:rPr/>
       </w:pPr>
@@ -1198,33 +1741,33 @@
     <w:p>
       <w:pPr>
         <w:pStyle w:val="Bibliography1"/>
-        <w:shd w:fill="FFFFFF" w:val="clear"/>
-        <w:rPr/>
-      </w:pPr>
-      <w:r>
-        <w:rPr/>
-      </w:r>
-    </w:p>
-    <w:p>
-      <w:pPr>
-        <w:pStyle w:val="Normal"/>
-        <w:shd w:fill="FFFFFF" w:val="clear"/>
-        <w:spacing w:before="0" w:after="0"/>
-        <w:rPr>
-          <w:b/>
-          <w:b/>
-        </w:rPr>
-      </w:pPr>
-      <w:r>
-        <w:rPr>
-          <w:b/>
-        </w:rPr>
-      </w:r>
-    </w:p>
-    <w:p>
-      <w:pPr>
-        <w:pStyle w:val="Normal"/>
-        <w:shd w:fill="FFFFFF" w:val="clear"/>
+        <w:shd w:val="clear" w:fill="FFFFFF"/>
+        <w:rPr/>
+      </w:pPr>
+      <w:r>
+        <w:rPr/>
+      </w:r>
+    </w:p>
+    <w:p>
+      <w:pPr>
+        <w:pStyle w:val="Normal"/>
+        <w:shd w:val="clear" w:fill="FFFFFF"/>
+        <w:spacing w:before="0" w:after="0"/>
+        <w:rPr>
+          <w:b/>
+          <w:b/>
+        </w:rPr>
+      </w:pPr>
+      <w:r>
+        <w:rPr>
+          <w:b/>
+        </w:rPr>
+      </w:r>
+    </w:p>
+    <w:p>
+      <w:pPr>
+        <w:pStyle w:val="Normal"/>
+        <w:shd w:val="clear" w:fill="FFFFFF"/>
         <w:spacing w:before="0" w:after="0"/>
         <w:rPr/>
       </w:pPr>
@@ -1252,6 +1795,7 @@
       <w:rPr>
         <w:rFonts w:ascii="Arial" w:hAnsi="Arial" w:eastAsia="Arial" w:cs="Arial"/>
         <w:color w:val="000000"/>
+        <w:sz w:val="20"/>
         <w:szCs w:val="22"/>
         <w:lang w:val="en-US" w:eastAsia="zh-CN" w:bidi="hi-IN"/>
       </w:rPr>
@@ -1267,10 +1811,8 @@
       <w:keepNext/>
       <w:keepLines w:val="false"/>
       <w:widowControl/>
-      <w:shd w:fill="FFFFFF" w:val="clear"/>
-      <w:kinsoku w:val="true"/>
-      <w:overflowPunct w:val="true"/>
-      <w:autoSpaceDE w:val="true"/>
+      <w:shd w:val="clear" w:fill="FFFFFF"/>
+      <w:overflowPunct w:val="false"/>
       <w:bidi w:val="0"/>
       <w:spacing w:lineRule="auto" w:line="276" w:before="0" w:after="0"/>
       <w:ind w:left="0" w:right="0" w:hanging="0"/>
@@ -1303,7 +1845,7 @@
       <w:keepNext/>
       <w:keepLines/>
       <w:widowControl w:val="false"/>
-      <w:shd w:fill="FFFFFF" w:val="clear"/>
+      <w:shd w:val="clear" w:fill="FFFFFF"/>
       <w:bidi w:val="0"/>
       <w:spacing w:lineRule="auto" w:line="240" w:before="400" w:after="120"/>
       <w:contextualSpacing/>
@@ -1326,7 +1868,7 @@
       <w:keepNext/>
       <w:keepLines/>
       <w:widowControl w:val="false"/>
-      <w:shd w:fill="FFFFFF" w:val="clear"/>
+      <w:shd w:val="clear" w:fill="FFFFFF"/>
       <w:bidi w:val="0"/>
       <w:spacing w:lineRule="auto" w:line="240" w:before="360" w:after="120"/>
       <w:contextualSpacing/>
@@ -1350,7 +1892,7 @@
       <w:keepNext/>
       <w:keepLines/>
       <w:widowControl w:val="false"/>
-      <w:shd w:fill="FFFFFF" w:val="clear"/>
+      <w:shd w:val="clear" w:fill="FFFFFF"/>
       <w:bidi w:val="0"/>
       <w:spacing w:lineRule="auto" w:line="240" w:before="320" w:after="80"/>
       <w:contextualSpacing/>
@@ -1374,7 +1916,7 @@
       <w:keepNext/>
       <w:keepLines/>
       <w:widowControl w:val="false"/>
-      <w:shd w:fill="FFFFFF" w:val="clear"/>
+      <w:shd w:val="clear" w:fill="FFFFFF"/>
       <w:bidi w:val="0"/>
       <w:spacing w:lineRule="auto" w:line="240" w:before="280" w:after="80"/>
       <w:contextualSpacing/>
@@ -1397,7 +1939,7 @@
       <w:keepNext/>
       <w:keepLines/>
       <w:widowControl w:val="false"/>
-      <w:shd w:fill="FFFFFF" w:val="clear"/>
+      <w:shd w:val="clear" w:fill="FFFFFF"/>
       <w:bidi w:val="0"/>
       <w:spacing w:lineRule="auto" w:line="240" w:before="240" w:after="80"/>
       <w:contextualSpacing/>
@@ -1420,7 +1962,7 @@
       <w:keepNext/>
       <w:keepLines/>
       <w:widowControl w:val="false"/>
-      <w:shd w:fill="FFFFFF" w:val="clear"/>
+      <w:shd w:val="clear" w:fill="FFFFFF"/>
       <w:bidi w:val="0"/>
       <w:spacing w:lineRule="auto" w:line="240" w:before="240" w:after="80"/>
       <w:contextualSpacing/>
@@ -1442,7 +1984,7 @@
     <w:qFormat/>
     <w:pPr>
       <w:keepNext/>
-      <w:shd w:fill="FFFFFF" w:val="clear"/>
+      <w:shd w:val="clear" w:fill="FFFFFF"/>
       <w:spacing w:before="240" w:after="120"/>
     </w:pPr>
     <w:rPr>
@@ -1455,7 +1997,7 @@
     <w:name w:val="Body Text"/>
     <w:basedOn w:val="Normal"/>
     <w:pPr>
-      <w:shd w:fill="FFFFFF" w:val="clear"/>
+      <w:shd w:val="clear" w:fill="FFFFFF"/>
       <w:spacing w:lineRule="auto" w:line="288" w:before="0" w:after="140"/>
     </w:pPr>
     <w:rPr/>
@@ -1464,7 +2006,7 @@
     <w:name w:val="List"/>
     <w:basedOn w:val="TextBody"/>
     <w:pPr>
-      <w:shd w:fill="FFFFFF" w:val="clear"/>
+      <w:shd w:val="clear" w:fill="FFFFFF"/>
     </w:pPr>
     <w:rPr>
       <w:rFonts w:cs="FreeSans"/>
@@ -1476,7 +2018,7 @@
     <w:qFormat/>
     <w:pPr>
       <w:suppressLineNumbers/>
-      <w:shd w:fill="FFFFFF" w:val="clear"/>
+      <w:shd w:val="clear" w:fill="FFFFFF"/>
       <w:spacing w:before="120" w:after="120"/>
     </w:pPr>
     <w:rPr>
@@ -1493,7 +2035,7 @@
     <w:qFormat/>
     <w:pPr>
       <w:suppressLineNumbers/>
-      <w:shd w:fill="FFFFFF" w:val="clear"/>
+      <w:shd w:val="clear" w:fill="FFFFFF"/>
     </w:pPr>
     <w:rPr>
       <w:rFonts w:cs="FreeSans"/>
@@ -1504,9 +2046,7 @@
     <w:qFormat/>
     <w:pPr>
       <w:widowControl/>
-      <w:kinsoku w:val="true"/>
-      <w:overflowPunct w:val="true"/>
-      <w:autoSpaceDE w:val="true"/>
+      <w:overflowPunct w:val="false"/>
       <w:bidi w:val="0"/>
       <w:jc w:val="left"/>
     </w:pPr>
@@ -1568,7 +2108,7 @@
     <w:basedOn w:val="Caption"/>
     <w:qFormat/>
     <w:pPr>
-      <w:shd w:fill="FFFFFF" w:val="clear"/>
+      <w:shd w:val="clear" w:fill="FFFFFF"/>
     </w:pPr>
     <w:rPr/>
   </w:style>
@@ -1577,7 +2117,7 @@
     <w:basedOn w:val="Normal"/>
     <w:qFormat/>
     <w:pPr>
-      <w:shd w:fill="FFFFFF" w:val="clear"/>
+      <w:shd w:val="clear" w:fill="FFFFFF"/>
     </w:pPr>
     <w:rPr/>
   </w:style>
@@ -1595,14 +2135,8 @@
     <w:basedOn w:val="Index"/>
     <w:qFormat/>
     <w:pPr>
-      <w:shd w:fill="FFFFFF" w:val="clear"/>
+      <w:shd w:val="clear" w:fill="FFFFFF"/>
     </w:pPr>
-    <w:rPr/>
-  </w:style>
-  <w:style w:type="paragraph" w:styleId="BibliographyHeading">
-    <w:name w:val="Table of Authorities"/>
-    <w:basedOn w:val="Heading"/>
-    <w:pPr/>
     <w:rPr/>
   </w:style>
 </w:styles>

</xml_diff>